<commit_message>
wrote up Frank's model; some gothic-type charts
</commit_message>
<xml_diff>
--- a/ESSAY/Appendix B - types.docx
+++ b/ESSAY/Appendix B - types.docx
@@ -96,9 +96,9 @@
         </w:rPr>
         <w:lastRenderedPageBreak/>
         <w:drawing>
-          <wp:inline distT="0" distB="0" distL="0" distR="0" wp14:anchorId="46D56A97" wp14:editId="2E7012F7">
-            <wp:extent cx="5486400" cy="1726565"/>
-            <wp:effectExtent l="0" t="0" r="0" b="635"/>
+          <wp:inline distT="0" distB="0" distL="0" distR="0" wp14:anchorId="46D56A97" wp14:editId="7FB99138">
+            <wp:extent cx="5486099" cy="1726565"/>
+            <wp:effectExtent l="0" t="0" r="635" b="635"/>
             <wp:docPr id="2" name="Picture 2"/>
             <wp:cNvGraphicFramePr>
               <a:graphicFrameLocks xmlns:a="http://schemas.openxmlformats.org/drawingml/2006/main" noChangeAspect="1"/>
@@ -125,7 +125,55 @@
                   <pic:spPr>
                     <a:xfrm>
                       <a:off x="0" y="0"/>
-                      <a:ext cx="5486400" cy="1726565"/>
+                      <a:ext cx="5486099" cy="1726565"/>
+                    </a:xfrm>
+                    <a:prstGeom prst="rect">
+                      <a:avLst/>
+                    </a:prstGeom>
+                  </pic:spPr>
+                </pic:pic>
+              </a:graphicData>
+            </a:graphic>
+          </wp:inline>
+        </w:drawing>
+      </w:r>
+      <w:r>
+        <w:rPr>
+          <w:rFonts w:ascii="Times New Roman" w:hAnsi="Times New Roman" w:cs="Times New Roman"/>
+          <w:noProof/>
+          <w:lang w:val="en-US"/>
+        </w:rPr>
+        <w:drawing>
+          <wp:inline distT="0" distB="0" distL="0" distR="0" wp14:anchorId="1E35A229" wp14:editId="6B8BBA40">
+            <wp:extent cx="5486400" cy="2922905"/>
+            <wp:effectExtent l="0" t="0" r="0" b="0"/>
+            <wp:docPr id="6" name="Picture 6"/>
+            <wp:cNvGraphicFramePr>
+              <a:graphicFrameLocks xmlns:a="http://schemas.openxmlformats.org/drawingml/2006/main" noChangeAspect="1"/>
+            </wp:cNvGraphicFramePr>
+            <a:graphic xmlns:a="http://schemas.openxmlformats.org/drawingml/2006/main">
+              <a:graphicData uri="http://schemas.openxmlformats.org/drawingml/2006/picture">
+                <pic:pic xmlns:pic="http://schemas.openxmlformats.org/drawingml/2006/picture">
+                  <pic:nvPicPr>
+                    <pic:cNvPr id="0" name="terror-horror-binary-2.png"/>
+                    <pic:cNvPicPr/>
+                  </pic:nvPicPr>
+                  <pic:blipFill>
+                    <a:blip r:embed="rId7">
+                      <a:extLst>
+                        <a:ext uri="{28A0092B-C50C-407E-A947-70E740481C1C}">
+                          <a14:useLocalDpi xmlns:a14="http://schemas.microsoft.com/office/drawing/2010/main" val="0"/>
+                        </a:ext>
+                      </a:extLst>
+                    </a:blip>
+                    <a:stretch>
+                      <a:fillRect/>
+                    </a:stretch>
+                  </pic:blipFill>
+                  <pic:spPr>
+                    <a:xfrm>
+                      <a:off x="0" y="0"/>
+                      <a:ext cx="5486400" cy="2922905"/>
                     </a:xfrm>
                     <a:prstGeom prst="rect">
                       <a:avLst/>
@@ -166,7 +214,7 @@
                     <pic:cNvPicPr/>
                   </pic:nvPicPr>
                   <pic:blipFill>
-                    <a:blip r:embed="rId7">
+                    <a:blip r:embed="rId8">
                       <a:extLst>
                         <a:ext uri="{28A0092B-C50C-407E-A947-70E740481C1C}">
                           <a14:useLocalDpi xmlns:a14="http://schemas.microsoft.com/office/drawing/2010/main" val="0"/>
@@ -192,6 +240,8 @@
           </wp:inline>
         </w:drawing>
       </w:r>
+      <w:bookmarkStart w:id="0" w:name="_GoBack"/>
+      <w:bookmarkEnd w:id="0"/>
     </w:p>
     <w:p>
       <w:pPr>
@@ -221,7 +271,7 @@
                     <pic:cNvPicPr/>
                   </pic:nvPicPr>
                   <pic:blipFill>
-                    <a:blip r:embed="rId8">
+                    <a:blip r:embed="rId9">
                       <a:extLst>
                         <a:ext uri="{28A0092B-C50C-407E-A947-70E740481C1C}">
                           <a14:useLocalDpi xmlns:a14="http://schemas.microsoft.com/office/drawing/2010/main" val="0"/>
@@ -276,7 +326,7 @@
                     <pic:cNvPicPr/>
                   </pic:nvPicPr>
                   <pic:blipFill>
-                    <a:blip r:embed="rId9">
+                    <a:blip r:embed="rId10">
                       <a:extLst>
                         <a:ext uri="{28A0092B-C50C-407E-A947-70E740481C1C}">
                           <a14:useLocalDpi xmlns:a14="http://schemas.microsoft.com/office/drawing/2010/main" val="0"/>
@@ -302,8 +352,6 @@
           </wp:inline>
         </w:drawing>
       </w:r>
-      <w:bookmarkStart w:id="0" w:name="_GoBack"/>
-      <w:bookmarkEnd w:id="0"/>
     </w:p>
     <w:sectPr>
       <w:pgSz w:w="12240" w:h="15840"/>

</xml_diff>